<commit_message>
Tradução de textos em portugues para ingles
</commit_message>
<xml_diff>
--- a/Programação para a internet/Diario de Programação para internet.docx
+++ b/Programação para a internet/Diario de Programação para internet.docx
@@ -1,6 +1,6 @@
 
 <file path=word/document.xml><?xml version="1.0" encoding="utf-8"?>
-<w:document xmlns:wpc="http://schemas.microsoft.com/office/word/2010/wordprocessingCanvas" xmlns:cx="http://schemas.microsoft.com/office/drawing/2014/chartex" xmlns:cx1="http://schemas.microsoft.com/office/drawing/2015/9/8/chartex" xmlns:cx2="http://schemas.microsoft.com/office/drawing/2015/10/21/chartex" xmlns:cx3="http://schemas.microsoft.com/office/drawing/2016/5/9/chartex" xmlns:cx4="http://schemas.microsoft.com/office/drawing/2016/5/10/chartex" xmlns:cx5="http://schemas.microsoft.com/office/drawing/2016/5/11/chartex" xmlns:cx6="http://schemas.microsoft.com/office/drawing/2016/5/12/chartex" xmlns:cx7="http://schemas.microsoft.com/office/drawing/2016/5/13/chartex" xmlns:cx8="http://schemas.microsoft.com/office/drawing/2016/5/14/chartex" xmlns:mc="http://schemas.openxmlformats.org/markup-compatibility/2006" xmlns:aink="http://schemas.microsoft.com/office/drawing/2016/ink" xmlns:am3d="http://schemas.microsoft.com/office/drawing/2017/model3d" xmlns:o="urn:schemas-microsoft-com:office:office" xmlns:r="http://schemas.openxmlformats.org/officeDocument/2006/relationships" xmlns:m="http://schemas.openxmlformats.org/officeDocument/2006/math" xmlns:v="urn:schemas-microsoft-com:vml" xmlns:wp14="http://schemas.microsoft.com/office/word/2010/wordprocessingDrawing" xmlns:wp="http://schemas.openxmlformats.org/drawingml/2006/wordprocessingDrawing" xmlns:w10="urn:schemas-microsoft-com:office:word" xmlns:w="http://schemas.openxmlformats.org/wordprocessingml/2006/main" xmlns:w14="http://schemas.microsoft.com/office/word/2010/wordml" xmlns:w15="http://schemas.microsoft.com/office/word/2012/wordml" xmlns:w16cid="http://schemas.microsoft.com/office/word/2016/wordml/cid" xmlns:w16se="http://schemas.microsoft.com/office/word/2015/wordml/symex" xmlns:wpg="http://schemas.microsoft.com/office/word/2010/wordprocessingGroup" xmlns:wpi="http://schemas.microsoft.com/office/word/2010/wordprocessingInk" xmlns:wne="http://schemas.microsoft.com/office/word/2006/wordml" xmlns:wps="http://schemas.microsoft.com/office/word/2010/wordprocessingShape" mc:Ignorable="w14 w15 w16se w16cid wp14">
+<w:document xmlns:wpc="http://schemas.microsoft.com/office/word/2010/wordprocessingCanvas" xmlns:mc="http://schemas.openxmlformats.org/markup-compatibility/2006" xmlns:o="urn:schemas-microsoft-com:office:office" xmlns:r="http://schemas.openxmlformats.org/officeDocument/2006/relationships" xmlns:m="http://schemas.openxmlformats.org/officeDocument/2006/math" xmlns:v="urn:schemas-microsoft-com:vml" xmlns:wp14="http://schemas.microsoft.com/office/word/2010/wordprocessingDrawing" xmlns:wp="http://schemas.openxmlformats.org/drawingml/2006/wordprocessingDrawing" xmlns:w10="urn:schemas-microsoft-com:office:word" xmlns:w="http://schemas.openxmlformats.org/wordprocessingml/2006/main" xmlns:w14="http://schemas.microsoft.com/office/word/2010/wordml" xmlns:w15="http://schemas.microsoft.com/office/word/2012/wordml" xmlns:wpg="http://schemas.microsoft.com/office/word/2010/wordprocessingGroup" xmlns:wpi="http://schemas.microsoft.com/office/word/2010/wordprocessingInk" xmlns:wne="http://schemas.microsoft.com/office/word/2006/wordml" xmlns:wps="http://schemas.microsoft.com/office/word/2010/wordprocessingShape" mc:Ignorable="w14 w15 wp14">
   <w:body>
     <w:p>
       <w:pPr>
@@ -82,7 +82,7 @@
     </w:p>
     <w:tbl>
       <w:tblPr>
-        <w:tblStyle w:val="TabelacomGrelha"/>
+        <w:tblStyle w:val="Tabelacomgrelha"/>
         <w:tblW w:w="0" w:type="auto"/>
         <w:tblLayout w:type="fixed"/>
         <w:tblLook w:val="04A0" w:firstRow="1" w:lastRow="0" w:firstColumn="1" w:lastColumn="0" w:noHBand="0" w:noVBand="1"/>
@@ -405,28 +405,90 @@
               <w:t xml:space="preserve">Alteração de textos e </w:t>
             </w:r>
             <w:proofErr w:type="spellStart"/>
+            <w:r>
+              <w:t>backgrounds,finalização</w:t>
+            </w:r>
+            <w:proofErr w:type="spellEnd"/>
+            <w:r>
+              <w:t xml:space="preserve"> dos componentes necessários para a primeira entrega</w:t>
+            </w:r>
+          </w:p>
+        </w:tc>
+        <w:tc>
+          <w:tcPr>
+            <w:tcW w:w="1560" w:type="dxa"/>
+          </w:tcPr>
+          <w:p>
+            <w:pPr>
+              <w:jc w:val="center"/>
+            </w:pPr>
+            <w:r>
+              <w:t>2horas</w:t>
+            </w:r>
+          </w:p>
+        </w:tc>
+      </w:tr>
+      <w:tr>
+        <w:tc>
+          <w:tcPr>
+            <w:tcW w:w="1698" w:type="dxa"/>
+          </w:tcPr>
+          <w:p>
+            <w:pPr>
+              <w:jc w:val="center"/>
+            </w:pPr>
+            <w:r>
+              <w:t>15/11/2017</w:t>
+            </w:r>
+          </w:p>
+        </w:tc>
+        <w:tc>
+          <w:tcPr>
+            <w:tcW w:w="2125" w:type="dxa"/>
+          </w:tcPr>
+          <w:p>
+            <w:pPr>
+              <w:jc w:val="center"/>
+            </w:pPr>
+            <w:r>
+              <w:t>Adição de um tipo de questionário, Adição de submenus, Alterações de palavras</w:t>
+            </w:r>
+          </w:p>
+        </w:tc>
+        <w:tc>
+          <w:tcPr>
+            <w:tcW w:w="2409" w:type="dxa"/>
+          </w:tcPr>
+          <w:p>
+            <w:pPr>
+              <w:jc w:val="center"/>
+            </w:pPr>
+            <w:r>
+              <w:t>Foi adicionado um tipo de questionário, correção de palavras em português que foram corrigidas</w:t>
+            </w:r>
+            <w:bookmarkStart w:id="0" w:name="_GoBack"/>
+            <w:bookmarkEnd w:id="0"/>
+            <w:r>
+              <w:t xml:space="preserve"> para inglês e adição de submenus</w:t>
+            </w:r>
+          </w:p>
+        </w:tc>
+        <w:tc>
+          <w:tcPr>
+            <w:tcW w:w="1560" w:type="dxa"/>
+          </w:tcPr>
+          <w:p>
+            <w:pPr>
+              <w:jc w:val="center"/>
+            </w:pPr>
+            <w:r>
+              <w:t xml:space="preserve">2 </w:t>
+            </w:r>
             <w:proofErr w:type="gramStart"/>
             <w:r>
-              <w:t>backgrounds,finalização</w:t>
-            </w:r>
-            <w:proofErr w:type="spellEnd"/>
+              <w:t>horas</w:t>
+            </w:r>
             <w:proofErr w:type="gramEnd"/>
-            <w:r>
-              <w:t xml:space="preserve"> dos componentes necessários para a primeira entrega</w:t>
-            </w:r>
-          </w:p>
-        </w:tc>
-        <w:tc>
-          <w:tcPr>
-            <w:tcW w:w="1560" w:type="dxa"/>
-          </w:tcPr>
-          <w:p>
-            <w:pPr>
-              <w:jc w:val="center"/>
-            </w:pPr>
-            <w:r>
-              <w:t>2horas</w:t>
-            </w:r>
           </w:p>
         </w:tc>
       </w:tr>
@@ -442,7 +504,7 @@
     </w:p>
     <w:tbl>
       <w:tblPr>
-        <w:tblStyle w:val="TabelacomGrelha"/>
+        <w:tblStyle w:val="Tabelacomgrelha"/>
         <w:tblW w:w="0" w:type="auto"/>
         <w:tblLook w:val="04A0" w:firstRow="1" w:lastRow="0" w:firstColumn="1" w:lastColumn="0" w:noHBand="0" w:noVBand="1"/>
       </w:tblPr>
@@ -488,28 +550,7 @@
                 <w:sz w:val="32"/>
                 <w:szCs w:val="32"/>
               </w:rPr>
-              <w:t>2</w:t>
-            </w:r>
-            <w:r>
-              <w:rPr>
-                <w:sz w:val="32"/>
-                <w:szCs w:val="32"/>
-              </w:rPr>
-              <w:t>6</w:t>
-            </w:r>
-            <w:r>
-              <w:rPr>
-                <w:sz w:val="32"/>
-                <w:szCs w:val="32"/>
-              </w:rPr>
-              <w:t>h</w:t>
-            </w:r>
-            <w:r>
-              <w:rPr>
-                <w:sz w:val="32"/>
-                <w:szCs w:val="32"/>
-              </w:rPr>
-              <w:t xml:space="preserve"> 30 min</w:t>
+              <w:t>38h</w:t>
             </w:r>
           </w:p>
         </w:tc>
@@ -577,7 +618,7 @@
     </w:p>
     <w:tbl>
       <w:tblPr>
-        <w:tblStyle w:val="TabelacomGrelha"/>
+        <w:tblStyle w:val="Tabelacomgrelha"/>
         <w:tblW w:w="0" w:type="auto"/>
         <w:tblLayout w:type="fixed"/>
         <w:tblLook w:val="04A0" w:firstRow="1" w:lastRow="0" w:firstColumn="1" w:lastColumn="0" w:noHBand="0" w:noVBand="1"/>
@@ -684,6 +725,7 @@
               <w:jc w:val="center"/>
             </w:pPr>
             <w:r>
+              <w:lastRenderedPageBreak/>
               <w:t>31/10/2017</w:t>
             </w:r>
           </w:p>
@@ -746,7 +788,6 @@
               <w:jc w:val="center"/>
             </w:pPr>
             <w:r>
-              <w:lastRenderedPageBreak/>
               <w:t>1/11/2017</w:t>
             </w:r>
           </w:p>
@@ -847,12 +888,10 @@
               <w:t xml:space="preserve">Alteração de textos e </w:t>
             </w:r>
             <w:proofErr w:type="spellStart"/>
-            <w:proofErr w:type="gramStart"/>
             <w:r>
               <w:t>backgrounds,finalização</w:t>
             </w:r>
             <w:proofErr w:type="spellEnd"/>
-            <w:proofErr w:type="gramEnd"/>
             <w:r>
               <w:t xml:space="preserve"> dos componentes necessários para a primeira entrega</w:t>
             </w:r>
@@ -884,7 +923,7 @@
     </w:p>
     <w:tbl>
       <w:tblPr>
-        <w:tblStyle w:val="TabelacomGrelha"/>
+        <w:tblStyle w:val="Tabelacomgrelha"/>
         <w:tblW w:w="0" w:type="auto"/>
         <w:tblLook w:val="04A0" w:firstRow="1" w:lastRow="0" w:firstColumn="1" w:lastColumn="0" w:noHBand="0" w:noVBand="1"/>
       </w:tblPr>
@@ -932,8 +971,6 @@
               </w:rPr>
               <w:t>23h 3</w:t>
             </w:r>
-            <w:bookmarkStart w:id="0" w:name="_GoBack"/>
-            <w:bookmarkEnd w:id="0"/>
             <w:r>
               <w:rPr>
                 <w:sz w:val="32"/>
@@ -1000,7 +1037,7 @@
 </file>
 
 <file path=word/styles.xml><?xml version="1.0" encoding="utf-8"?>
-<w:styles xmlns:mc="http://schemas.openxmlformats.org/markup-compatibility/2006" xmlns:r="http://schemas.openxmlformats.org/officeDocument/2006/relationships" xmlns:w="http://schemas.openxmlformats.org/wordprocessingml/2006/main" xmlns:w14="http://schemas.microsoft.com/office/word/2010/wordml" xmlns:w15="http://schemas.microsoft.com/office/word/2012/wordml" xmlns:w16cid="http://schemas.microsoft.com/office/word/2016/wordml/cid" xmlns:w16se="http://schemas.microsoft.com/office/word/2015/wordml/symex" mc:Ignorable="w14 w15 w16se w16cid">
+<w:styles xmlns:mc="http://schemas.openxmlformats.org/markup-compatibility/2006" xmlns:r="http://schemas.openxmlformats.org/officeDocument/2006/relationships" xmlns:w="http://schemas.openxmlformats.org/wordprocessingml/2006/main" xmlns:w14="http://schemas.microsoft.com/office/word/2010/wordml" xmlns:w15="http://schemas.microsoft.com/office/word/2012/wordml" mc:Ignorable="w14 w15">
   <w:docDefaults>
     <w:rPrDefault>
       <w:rPr>
@@ -1016,7 +1053,7 @@
       </w:pPr>
     </w:pPrDefault>
   </w:docDefaults>
-  <w:latentStyles w:defLockedState="0" w:defUIPriority="99" w:defSemiHidden="0" w:defUnhideWhenUsed="0" w:defQFormat="0" w:count="375">
+  <w:latentStyles w:defLockedState="0" w:defUIPriority="99" w:defSemiHidden="0" w:defUnhideWhenUsed="0" w:defQFormat="0" w:count="371">
     <w:lsdException w:name="Normal" w:uiPriority="0" w:qFormat="1"/>
     <w:lsdException w:name="heading 1" w:uiPriority="9" w:qFormat="1"/>
     <w:lsdException w:name="heading 2" w:semiHidden="1" w:uiPriority="9" w:unhideWhenUsed="1" w:qFormat="1"/>
@@ -1388,10 +1425,6 @@
     <w:lsdException w:name="List Table 5 Dark Accent 6" w:uiPriority="50"/>
     <w:lsdException w:name="List Table 6 Colorful Accent 6" w:uiPriority="51"/>
     <w:lsdException w:name="List Table 7 Colorful Accent 6" w:uiPriority="52"/>
-    <w:lsdException w:name="Mention" w:semiHidden="1" w:unhideWhenUsed="1"/>
-    <w:lsdException w:name="Smart Hyperlink" w:semiHidden="1" w:unhideWhenUsed="1"/>
-    <w:lsdException w:name="Hashtag" w:semiHidden="1" w:unhideWhenUsed="1"/>
-    <w:lsdException w:name="Unresolved Mention" w:semiHidden="1" w:unhideWhenUsed="1"/>
   </w:latentStyles>
   <w:style w:type="paragraph" w:default="1" w:styleId="Normal">
     <w:name w:val="Normal"/>
@@ -1425,7 +1458,7 @@
     <w:semiHidden/>
     <w:unhideWhenUsed/>
   </w:style>
-  <w:style w:type="table" w:styleId="TabelacomGrelha">
+  <w:style w:type="table" w:styleId="Tabelacomgrelha">
     <w:name w:val="Table Grid"/>
     <w:basedOn w:val="Tabelanormal"/>
     <w:uiPriority w:val="39"/>

</xml_diff>